<commit_message>
User Acceptance Testing 1.1 (after bugfix round 1)
Updated user accpetance tests with the results of the second run of tests, after the identified flaws were fixed.
</commit_message>
<xml_diff>
--- a/User Acceptance Tests/Scenario 1 - Enter Carpark.docx
+++ b/User Acceptance Tests/Scenario 1 - Enter Carpark.docx
@@ -255,6 +255,51 @@
             <w:r>
               <w:t>Initial Version</w:t>
             </w:r>
+            <w:r>
+              <w:t xml:space="preserve"> – Integration tests done</w:t>
+            </w:r>
+          </w:p>
+        </w:tc>
+      </w:tr>
+      <w:tr>
+        <w:tc>
+          <w:tcPr>
+            <w:tcW w:w="1440" w:type="dxa"/>
+          </w:tcPr>
+          <w:p>
+            <w:r>
+              <w:t>1.1</w:t>
+            </w:r>
+          </w:p>
+        </w:tc>
+        <w:tc>
+          <w:tcPr>
+            <w:tcW w:w="1440" w:type="dxa"/>
+          </w:tcPr>
+          <w:p>
+            <w:r>
+              <w:t>22/09/2017</w:t>
+            </w:r>
+          </w:p>
+        </w:tc>
+        <w:tc>
+          <w:tcPr>
+            <w:tcW w:w="2160" w:type="dxa"/>
+          </w:tcPr>
+          <w:p>
+            <w:r>
+              <w:t>Ryan Smith</w:t>
+            </w:r>
+          </w:p>
+        </w:tc>
+        <w:tc>
+          <w:tcPr>
+            <w:tcW w:w="3798" w:type="dxa"/>
+          </w:tcPr>
+          <w:p>
+            <w:r>
+              <w:t>Bugfix pass 1</w:t>
+            </w:r>
           </w:p>
         </w:tc>
       </w:tr>
@@ -287,15 +332,7 @@
         <w:t>Successful entry</w:t>
       </w:r>
       <w:r>
-        <w:t xml:space="preserve"> – </w:t>
-      </w:r>
-      <w:proofErr w:type="spellStart"/>
-      <w:r>
-        <w:t>Adhoc</w:t>
-      </w:r>
-      <w:proofErr w:type="spellEnd"/>
-      <w:r>
-        <w:t xml:space="preserve"> ticket</w:t>
+        <w:t xml:space="preserve"> – Adhoc ticket</w:t>
       </w:r>
     </w:p>
     <w:p>
@@ -306,15 +343,7 @@
         <w:t>1.2 Successful entry</w:t>
       </w:r>
       <w:r>
-        <w:t xml:space="preserve"> – </w:t>
-      </w:r>
-      <w:proofErr w:type="spellStart"/>
-      <w:r>
-        <w:t>Adhoc</w:t>
-      </w:r>
-      <w:proofErr w:type="spellEnd"/>
-      <w:r>
-        <w:t xml:space="preserve"> ticket,</w:t>
+        <w:t xml:space="preserve"> – Adhoc ticket,</w:t>
       </w:r>
       <w:r>
         <w:t xml:space="preserve"> after waiting for a car to leave the full carpark.</w:t>
@@ -395,15 +424,6 @@
     <w:p>
       <w:pPr>
         <w:pStyle w:val="ListBullet"/>
-        <w:numPr>
-          <w:ilvl w:val="0"/>
-          <w:numId w:val="32"/>
-        </w:numPr>
-        <w:tabs>
-          <w:tab w:val="clear" w:pos="360"/>
-          <w:tab w:val="num" w:pos="720"/>
-        </w:tabs>
-        <w:ind w:left="720"/>
       </w:pPr>
       <w:bookmarkStart w:id="3" w:name="_Toc43786490"/>
       <w:r>
@@ -413,15 +433,6 @@
     <w:p>
       <w:pPr>
         <w:pStyle w:val="ListBullet"/>
-        <w:numPr>
-          <w:ilvl w:val="0"/>
-          <w:numId w:val="32"/>
-        </w:numPr>
-        <w:tabs>
-          <w:tab w:val="clear" w:pos="360"/>
-          <w:tab w:val="num" w:pos="720"/>
-        </w:tabs>
-        <w:ind w:left="720"/>
       </w:pPr>
       <w:r>
         <w:t>The customer has been allowed or denied entry.</w:t>
@@ -430,26 +441,9 @@
     <w:p>
       <w:pPr>
         <w:pStyle w:val="ListBullet"/>
-        <w:numPr>
-          <w:ilvl w:val="0"/>
-          <w:numId w:val="32"/>
-        </w:numPr>
-        <w:tabs>
-          <w:tab w:val="clear" w:pos="360"/>
-          <w:tab w:val="num" w:pos="720"/>
-        </w:tabs>
-        <w:ind w:left="720"/>
-      </w:pPr>
-      <w:r>
-        <w:t xml:space="preserve">Number of available car spaces for </w:t>
-      </w:r>
-      <w:proofErr w:type="spellStart"/>
-      <w:r>
-        <w:t>adhoc</w:t>
-      </w:r>
-      <w:proofErr w:type="spellEnd"/>
-      <w:r>
-        <w:t xml:space="preserve"> ticket customers is </w:t>
+      </w:pPr>
+      <w:r>
+        <w:t xml:space="preserve">Number of available car spaces for adhoc ticket customers is </w:t>
       </w:r>
       <w:r>
         <w:t>decremented</w:t>
@@ -458,15 +452,6 @@
     <w:p>
       <w:pPr>
         <w:pStyle w:val="ListBullet"/>
-        <w:numPr>
-          <w:ilvl w:val="0"/>
-          <w:numId w:val="32"/>
-        </w:numPr>
-        <w:tabs>
-          <w:tab w:val="clear" w:pos="360"/>
-          <w:tab w:val="num" w:pos="720"/>
-        </w:tabs>
-        <w:ind w:left="720"/>
       </w:pPr>
       <w:r>
         <w:t>The season ticket is recorded as in use.</w:t>
@@ -475,15 +460,6 @@
     <w:p>
       <w:pPr>
         <w:pStyle w:val="ListBullet"/>
-        <w:numPr>
-          <w:ilvl w:val="0"/>
-          <w:numId w:val="32"/>
-        </w:numPr>
-        <w:tabs>
-          <w:tab w:val="clear" w:pos="360"/>
-          <w:tab w:val="num" w:pos="720"/>
-        </w:tabs>
-        <w:ind w:left="720"/>
       </w:pPr>
       <w:r>
         <w:t>Entry Controller UI displays appropriate messages</w:t>
@@ -501,13 +477,8 @@
       <w:pPr>
         <w:pStyle w:val="ListBullet"/>
       </w:pPr>
-      <w:proofErr w:type="spellStart"/>
-      <w:r>
-        <w:t>Adhoc</w:t>
-      </w:r>
-      <w:proofErr w:type="spellEnd"/>
-      <w:r>
-        <w:t xml:space="preserve"> Ticket customer</w:t>
+      <w:r>
+        <w:t>Adhoc Ticket customer</w:t>
       </w:r>
     </w:p>
     <w:p>
@@ -542,15 +513,7 @@
         <w:t xml:space="preserve">: </w:t>
       </w:r>
       <w:r>
-        <w:t xml:space="preserve">Successful entry – </w:t>
-      </w:r>
-      <w:proofErr w:type="spellStart"/>
-      <w:r>
-        <w:t>Adhoc</w:t>
-      </w:r>
-      <w:proofErr w:type="spellEnd"/>
-      <w:r>
-        <w:t xml:space="preserve"> ticket</w:t>
+        <w:t>Successful entry – Adhoc ticket</w:t>
       </w:r>
     </w:p>
     <w:p>
@@ -578,47 +541,73 @@
       </w:r>
     </w:p>
     <w:p>
-      <w:r>
+      <w:pPr>
+        <w:rPr>
+          <w:sz w:val="18"/>
+          <w:szCs w:val="18"/>
+        </w:rPr>
+      </w:pPr>
+      <w:r>
+        <w:rPr>
+          <w:sz w:val="18"/>
+          <w:szCs w:val="18"/>
+        </w:rPr>
         <w:t>This test script covers the following specific testing requirements:</w:t>
       </w:r>
     </w:p>
     <w:p>
       <w:pPr>
         <w:pStyle w:val="ListBullet"/>
-      </w:pPr>
-      <w:r>
+        <w:rPr>
+          <w:szCs w:val="18"/>
+        </w:rPr>
+      </w:pPr>
+      <w:r>
+        <w:rPr>
+          <w:szCs w:val="18"/>
+        </w:rPr>
         <w:t>A record of the ticket has been created and stored</w:t>
       </w:r>
     </w:p>
     <w:p>
       <w:pPr>
         <w:pStyle w:val="ListBullet"/>
-      </w:pPr>
-      <w:r>
+        <w:rPr>
+          <w:szCs w:val="18"/>
+        </w:rPr>
+      </w:pPr>
+      <w:r>
+        <w:rPr>
+          <w:szCs w:val="18"/>
+        </w:rPr>
         <w:t>The customer has been allowed entry</w:t>
       </w:r>
     </w:p>
     <w:p>
       <w:pPr>
         <w:pStyle w:val="ListBullet"/>
-      </w:pPr>
-      <w:r>
-        <w:t xml:space="preserve">The number of available spaces for </w:t>
-      </w:r>
-      <w:proofErr w:type="spellStart"/>
-      <w:r>
-        <w:t>adhoc</w:t>
-      </w:r>
-      <w:proofErr w:type="spellEnd"/>
-      <w:r>
-        <w:t xml:space="preserve"> ticket users has been decremented</w:t>
+        <w:rPr>
+          <w:szCs w:val="18"/>
+        </w:rPr>
+      </w:pPr>
+      <w:r>
+        <w:rPr>
+          <w:szCs w:val="18"/>
+        </w:rPr>
+        <w:t>The number of available spaces for adhoc ticket users has been decremented</w:t>
       </w:r>
     </w:p>
     <w:p>
       <w:pPr>
         <w:pStyle w:val="ListBullet"/>
-      </w:pPr>
-      <w:r>
+        <w:rPr>
+          <w:szCs w:val="18"/>
+        </w:rPr>
+      </w:pPr>
+      <w:r>
+        <w:rPr>
+          <w:szCs w:val="18"/>
+        </w:rPr>
         <w:t>Entry controller UI displays appropriate messages.</w:t>
       </w:r>
     </w:p>
@@ -652,8 +641,14 @@
           <w:ilvl w:val="0"/>
           <w:numId w:val="31"/>
         </w:numPr>
-      </w:pPr>
-      <w:r>
+        <w:rPr>
+          <w:sz w:val="18"/>
+        </w:rPr>
+      </w:pPr>
+      <w:r>
+        <w:rPr>
+          <w:sz w:val="18"/>
+        </w:rPr>
         <w:t>No teardown is necessary after this script.</w:t>
       </w:r>
     </w:p>
@@ -663,14 +658,26 @@
           <w:ilvl w:val="0"/>
           <w:numId w:val="31"/>
         </w:numPr>
-      </w:pPr>
-      <w:r>
+        <w:rPr>
+          <w:sz w:val="18"/>
+        </w:rPr>
+      </w:pPr>
+      <w:r>
+        <w:rPr>
+          <w:sz w:val="18"/>
+        </w:rPr>
         <w:t xml:space="preserve">No teardown is necessary </w:t>
       </w:r>
       <w:r>
+        <w:rPr>
+          <w:sz w:val="18"/>
+        </w:rPr>
         <w:t xml:space="preserve">between this script and Script 1.2, as </w:t>
       </w:r>
       <w:r>
+        <w:rPr>
+          <w:sz w:val="18"/>
+        </w:rPr>
         <w:t>that script will require this script be run a specified number of times as setup.</w:t>
       </w:r>
     </w:p>
@@ -862,15 +869,7 @@
           </w:tcPr>
           <w:p>
             <w:r>
-              <w:t xml:space="preserve">“Issue </w:t>
-            </w:r>
-            <w:proofErr w:type="spellStart"/>
-            <w:r>
-              <w:t>Adhoc</w:t>
-            </w:r>
-            <w:proofErr w:type="spellEnd"/>
-            <w:r>
-              <w:t xml:space="preserve"> T</w:t>
+              <w:t>“Issue Adhoc T</w:t>
             </w:r>
             <w:r>
               <w:t>i</w:t>
@@ -1106,13 +1105,7 @@
           </w:tcPr>
           <w:p>
             <w:r>
-              <w:t xml:space="preserve">Gate is </w:t>
-            </w:r>
-            <w:r>
-              <w:t>closed</w:t>
-            </w:r>
-            <w:r>
-              <w:t xml:space="preserve">, </w:t>
+              <w:t xml:space="preserve">Gate is closed, </w:t>
             </w:r>
             <w:r>
               <w:t>UI displays “Idle”, ticket has been recorded in system</w:t>
@@ -1253,7 +1246,62 @@
           </w:tcPr>
           <w:p>
             <w:r>
-              <w:t>System Cycle 1</w:t>
+              <w:t>Int. tests done</w:t>
+            </w:r>
+          </w:p>
+        </w:tc>
+        <w:tc>
+          <w:tcPr>
+            <w:tcW w:w="2430" w:type="dxa"/>
+          </w:tcPr>
+          <w:p>
+            <w:r>
+              <w:t>Passed x18</w:t>
+            </w:r>
+          </w:p>
+        </w:tc>
+      </w:tr>
+      <w:tr>
+        <w:tc>
+          <w:tcPr>
+            <w:tcW w:w="2235" w:type="dxa"/>
+          </w:tcPr>
+          <w:p>
+            <w:r>
+              <w:t xml:space="preserve">22/09/2017 </w:t>
+            </w:r>
+            <w:r>
+              <w:t>3:35 pm</w:t>
+            </w:r>
+          </w:p>
+        </w:tc>
+        <w:tc>
+          <w:tcPr>
+            <w:tcW w:w="1275" w:type="dxa"/>
+          </w:tcPr>
+          <w:p>
+            <w:r>
+              <w:t>Ryan Smith</w:t>
+            </w:r>
+          </w:p>
+        </w:tc>
+        <w:tc>
+          <w:tcPr>
+            <w:tcW w:w="1141" w:type="dxa"/>
+          </w:tcPr>
+          <w:p>
+            <w:r>
+              <w:t>Rsmith1</w:t>
+            </w:r>
+          </w:p>
+        </w:tc>
+        <w:tc>
+          <w:tcPr>
+            <w:tcW w:w="1667" w:type="dxa"/>
+          </w:tcPr>
+          <w:p>
+            <w:r>
+              <w:t>Bugfix pass 1</w:t>
             </w:r>
           </w:p>
         </w:tc>
@@ -1284,15 +1332,7 @@
         <w:t xml:space="preserve">: </w:t>
       </w:r>
       <w:r>
-        <w:t xml:space="preserve">Successful entry – </w:t>
-      </w:r>
-      <w:proofErr w:type="spellStart"/>
-      <w:r>
-        <w:t>Adhoc</w:t>
-      </w:r>
-      <w:proofErr w:type="spellEnd"/>
-      <w:r>
-        <w:t xml:space="preserve"> ticket, after waiting for a car to leave the full carpark</w:t>
+        <w:t>Successful entry – Adhoc ticket, after waiting for a car to leave the full carpark</w:t>
       </w:r>
     </w:p>
     <w:p>
@@ -1348,15 +1388,7 @@
         <w:pStyle w:val="ListBullet"/>
       </w:pPr>
       <w:r>
-        <w:t xml:space="preserve">The number of available spaces for </w:t>
-      </w:r>
-      <w:proofErr w:type="spellStart"/>
-      <w:r>
-        <w:t>adhoc</w:t>
-      </w:r>
-      <w:proofErr w:type="spellEnd"/>
-      <w:r>
-        <w:t xml:space="preserve"> ticket users has been decremented</w:t>
+        <w:t>The number of available spaces for adhoc ticket users has been decremented</w:t>
       </w:r>
     </w:p>
     <w:p>
@@ -1598,15 +1630,7 @@
           </w:tcPr>
           <w:p>
             <w:r>
-              <w:t xml:space="preserve">“Issue </w:t>
-            </w:r>
-            <w:proofErr w:type="spellStart"/>
-            <w:r>
-              <w:t>Adhoc</w:t>
-            </w:r>
-            <w:proofErr w:type="spellEnd"/>
-            <w:r>
-              <w:t xml:space="preserve"> Ticket” button pushed</w:t>
+              <w:t>“Issue Adhoc Ticket” button pushed</w:t>
             </w:r>
           </w:p>
         </w:tc>
@@ -1697,15 +1721,7 @@
               </w:tabs>
             </w:pPr>
             <w:r>
-              <w:t xml:space="preserve">Pasted that barcode into the </w:t>
-            </w:r>
-            <w:proofErr w:type="spellStart"/>
-            <w:r>
-              <w:t>paystation</w:t>
-            </w:r>
-            <w:proofErr w:type="spellEnd"/>
-            <w:r>
-              <w:t xml:space="preserve"> controller</w:t>
+              <w:t>Pasted that barcode into the paystation controller</w:t>
             </w:r>
             <w:r>
               <w:t>, Read Ticket button pushed</w:t>
@@ -1717,13 +1733,8 @@
             <w:tcW w:w="3795" w:type="dxa"/>
           </w:tcPr>
           <w:p>
-            <w:proofErr w:type="spellStart"/>
-            <w:r>
-              <w:t>Paystation</w:t>
-            </w:r>
-            <w:proofErr w:type="spellEnd"/>
-            <w:r>
-              <w:t xml:space="preserve"> UI displays “Pay (some amount)”</w:t>
+            <w:r>
+              <w:t>Paystation UI displays “Pay (some amount)”</w:t>
             </w:r>
           </w:p>
         </w:tc>
@@ -1768,15 +1779,7 @@
           </w:tcPr>
           <w:p>
             <w:r>
-              <w:t xml:space="preserve">Ticket is paid and reprinted in the </w:t>
-            </w:r>
-            <w:proofErr w:type="spellStart"/>
-            <w:r>
-              <w:t>Paystation</w:t>
-            </w:r>
-            <w:proofErr w:type="spellEnd"/>
-            <w:r>
-              <w:t xml:space="preserve"> Ticket Printer.</w:t>
+              <w:t>Ticket is paid and reprinted in the Paystation Ticket Printer.</w:t>
             </w:r>
           </w:p>
         </w:tc>
@@ -1853,11 +1856,7 @@
           </w:tcPr>
           <w:p>
             <w:r>
-              <w:t xml:space="preserve">Pasted that barcode into the exit controller, Read Ticket” button </w:t>
-            </w:r>
-            <w:r>
-              <w:lastRenderedPageBreak/>
-              <w:t>pushed.</w:t>
+              <w:t>Pasted that barcode into the exit controller, Read Ticket” button pushed.</w:t>
             </w:r>
           </w:p>
         </w:tc>
@@ -1867,7 +1866,6 @@
           </w:tcPr>
           <w:p>
             <w:r>
-              <w:lastRenderedPageBreak/>
               <w:t>Entry Controller UI displays “Take Processed ticket</w:t>
             </w:r>
           </w:p>
@@ -1877,11 +1875,9 @@
             <w:tcW w:w="759" w:type="dxa"/>
           </w:tcPr>
           <w:p>
-            <w:proofErr w:type="spellStart"/>
             <w:r>
               <w:t>Passs</w:t>
             </w:r>
-            <w:proofErr w:type="spellEnd"/>
           </w:p>
         </w:tc>
       </w:tr>
@@ -1892,6 +1888,7 @@
           </w:tcPr>
           <w:p>
             <w:r>
+              <w:lastRenderedPageBreak/>
               <w:t>7</w:t>
             </w:r>
           </w:p>
@@ -2041,10 +2038,7 @@
           </w:tcPr>
           <w:p>
             <w:r>
-              <w:t>Exit g</w:t>
-            </w:r>
-            <w:r>
-              <w:t xml:space="preserve">ate is closed, </w:t>
+              <w:t xml:space="preserve">Exit gate is closed, </w:t>
             </w:r>
             <w:r>
               <w:t>UI displays “Idle”, ticket has been recorded as exited in system, Entry UI displays Push Button</w:t>
@@ -2079,15 +2073,7 @@
           </w:tcPr>
           <w:p>
             <w:r>
-              <w:t xml:space="preserve">“Issue </w:t>
-            </w:r>
-            <w:proofErr w:type="spellStart"/>
-            <w:r>
-              <w:t>Adhoc</w:t>
-            </w:r>
-            <w:proofErr w:type="spellEnd"/>
-            <w:r>
-              <w:t xml:space="preserve"> Ticket” button pushed</w:t>
+              <w:t>“Issue Adhoc Ticket” button pushed</w:t>
             </w:r>
           </w:p>
         </w:tc>
@@ -2461,7 +2447,62 @@
           </w:tcPr>
           <w:p>
             <w:r>
-              <w:t>System Cycle 1</w:t>
+              <w:t>Int. tests done</w:t>
+            </w:r>
+          </w:p>
+        </w:tc>
+        <w:tc>
+          <w:tcPr>
+            <w:tcW w:w="2430" w:type="dxa"/>
+          </w:tcPr>
+          <w:p>
+            <w:r>
+              <w:t>Passed x2</w:t>
+            </w:r>
+          </w:p>
+        </w:tc>
+      </w:tr>
+      <w:tr>
+        <w:tc>
+          <w:tcPr>
+            <w:tcW w:w="1818" w:type="dxa"/>
+          </w:tcPr>
+          <w:p>
+            <w:r>
+              <w:t xml:space="preserve">22/09/2017 </w:t>
+            </w:r>
+            <w:r>
+              <w:t>3:40</w:t>
+            </w:r>
+          </w:p>
+        </w:tc>
+        <w:tc>
+          <w:tcPr>
+            <w:tcW w:w="1530" w:type="dxa"/>
+          </w:tcPr>
+          <w:p>
+            <w:r>
+              <w:t>Ryan Smith</w:t>
+            </w:r>
+          </w:p>
+        </w:tc>
+        <w:tc>
+          <w:tcPr>
+            <w:tcW w:w="1303" w:type="dxa"/>
+          </w:tcPr>
+          <w:p>
+            <w:r>
+              <w:t>Rsmith1</w:t>
+            </w:r>
+          </w:p>
+        </w:tc>
+        <w:tc>
+          <w:tcPr>
+            <w:tcW w:w="1667" w:type="dxa"/>
+          </w:tcPr>
+          <w:p>
+            <w:r>
+              <w:t>Bugfix pass 1</w:t>
             </w:r>
           </w:p>
         </w:tc>
@@ -2538,22 +2579,21 @@
       <w:bookmarkEnd w:id="5"/>
     </w:p>
     <w:p>
-      <w:r>
+      <w:pPr>
+        <w:rPr>
+          <w:sz w:val="18"/>
+        </w:rPr>
+      </w:pPr>
+      <w:r>
+        <w:rPr>
+          <w:sz w:val="18"/>
+        </w:rPr>
         <w:t>This test script covers the following specific testing requirements:</w:t>
       </w:r>
     </w:p>
     <w:p>
       <w:pPr>
         <w:pStyle w:val="ListBullet"/>
-        <w:numPr>
-          <w:ilvl w:val="0"/>
-          <w:numId w:val="32"/>
-        </w:numPr>
-        <w:tabs>
-          <w:tab w:val="clear" w:pos="360"/>
-          <w:tab w:val="num" w:pos="720"/>
-        </w:tabs>
-        <w:ind w:left="720"/>
       </w:pPr>
       <w:bookmarkStart w:id="6" w:name="_Toc43786493"/>
       <w:r>
@@ -2563,15 +2603,6 @@
     <w:p>
       <w:pPr>
         <w:pStyle w:val="ListBullet"/>
-        <w:numPr>
-          <w:ilvl w:val="0"/>
-          <w:numId w:val="32"/>
-        </w:numPr>
-        <w:tabs>
-          <w:tab w:val="clear" w:pos="360"/>
-          <w:tab w:val="num" w:pos="720"/>
-        </w:tabs>
-        <w:ind w:left="720"/>
       </w:pPr>
       <w:r>
         <w:t>The customer has been allowed entry.</w:t>
@@ -2580,15 +2611,6 @@
     <w:p>
       <w:pPr>
         <w:pStyle w:val="ListBullet"/>
-        <w:numPr>
-          <w:ilvl w:val="0"/>
-          <w:numId w:val="32"/>
-        </w:numPr>
-        <w:tabs>
-          <w:tab w:val="clear" w:pos="360"/>
-          <w:tab w:val="num" w:pos="720"/>
-        </w:tabs>
-        <w:ind w:left="720"/>
       </w:pPr>
       <w:r>
         <w:t>The season ticket is recorded as in use.</w:t>
@@ -2597,15 +2619,6 @@
     <w:p>
       <w:pPr>
         <w:pStyle w:val="ListBullet"/>
-        <w:numPr>
-          <w:ilvl w:val="0"/>
-          <w:numId w:val="32"/>
-        </w:numPr>
-        <w:tabs>
-          <w:tab w:val="clear" w:pos="360"/>
-          <w:tab w:val="num" w:pos="720"/>
-        </w:tabs>
-        <w:ind w:left="720"/>
       </w:pPr>
       <w:r>
         <w:t>Entry Controller UI displays appropriate messages</w:t>
@@ -2686,8 +2699,14 @@
           <w:ilvl w:val="0"/>
           <w:numId w:val="31"/>
         </w:numPr>
-      </w:pPr>
-      <w:r>
+        <w:rPr>
+          <w:sz w:val="18"/>
+        </w:rPr>
+      </w:pPr>
+      <w:r>
+        <w:rPr>
+          <w:sz w:val="18"/>
+        </w:rPr>
         <w:t>No teardown is necessary after this script.</w:t>
       </w:r>
     </w:p>
@@ -2697,8 +2716,14 @@
           <w:ilvl w:val="0"/>
           <w:numId w:val="31"/>
         </w:numPr>
-      </w:pPr>
-      <w:r>
+        <w:rPr>
+          <w:sz w:val="18"/>
+        </w:rPr>
+      </w:pPr>
+      <w:r>
+        <w:rPr>
+          <w:sz w:val="18"/>
+        </w:rPr>
         <w:t>No teardown is necessary between this script and Script 1.4, as that script will require this script be run a specified number of times as setup.</w:t>
       </w:r>
     </w:p>
@@ -2953,10 +2978,7 @@
           </w:tcPr>
           <w:p>
             <w:r>
-              <w:t>Gate is open</w:t>
-            </w:r>
-            <w:r>
-              <w:t>, UI reads “Ticket Taken”.</w:t>
+              <w:t>Gate is open, UI reads “Ticket Taken”.</w:t>
             </w:r>
           </w:p>
         </w:tc>
@@ -3224,7 +3246,62 @@
           </w:tcPr>
           <w:p>
             <w:r>
-              <w:t>System Cycle 1</w:t>
+              <w:t>Int. tests done</w:t>
+            </w:r>
+          </w:p>
+        </w:tc>
+        <w:tc>
+          <w:tcPr>
+            <w:tcW w:w="2430" w:type="dxa"/>
+          </w:tcPr>
+          <w:p>
+            <w:r>
+              <w:t>Passed x2</w:t>
+            </w:r>
+          </w:p>
+        </w:tc>
+      </w:tr>
+      <w:tr>
+        <w:tc>
+          <w:tcPr>
+            <w:tcW w:w="1818" w:type="dxa"/>
+          </w:tcPr>
+          <w:p>
+            <w:r>
+              <w:t xml:space="preserve">22/09/2017 </w:t>
+            </w:r>
+            <w:r>
+              <w:t>3:42</w:t>
+            </w:r>
+          </w:p>
+        </w:tc>
+        <w:tc>
+          <w:tcPr>
+            <w:tcW w:w="1530" w:type="dxa"/>
+          </w:tcPr>
+          <w:p>
+            <w:r>
+              <w:t>Ryan Smith</w:t>
+            </w:r>
+          </w:p>
+        </w:tc>
+        <w:tc>
+          <w:tcPr>
+            <w:tcW w:w="1303" w:type="dxa"/>
+          </w:tcPr>
+          <w:p>
+            <w:r>
+              <w:t>Rsmith1</w:t>
+            </w:r>
+          </w:p>
+        </w:tc>
+        <w:tc>
+          <w:tcPr>
+            <w:tcW w:w="1667" w:type="dxa"/>
+          </w:tcPr>
+          <w:p>
+            <w:r>
+              <w:t>Bugfix pass 1</w:t>
             </w:r>
           </w:p>
         </w:tc>
@@ -3252,13 +3329,7 @@
       </w:pPr>
       <w:r>
         <w:lastRenderedPageBreak/>
-        <w:t>Script 1.</w:t>
-      </w:r>
-      <w:r>
-        <w:t>4</w:t>
-      </w:r>
-      <w:r>
-        <w:t>: Failed entry – Invalid Season ticket holder</w:t>
+        <w:t>Script 1.4: Failed entry – Invalid Season ticket holder</w:t>
       </w:r>
     </w:p>
     <w:p>
@@ -3286,22 +3357,21 @@
       </w:r>
     </w:p>
     <w:p>
-      <w:r>
+      <w:pPr>
+        <w:rPr>
+          <w:sz w:val="18"/>
+        </w:rPr>
+      </w:pPr>
+      <w:r>
+        <w:rPr>
+          <w:sz w:val="18"/>
+        </w:rPr>
         <w:t>This test script covers the following specific testing requirements:</w:t>
       </w:r>
     </w:p>
     <w:p>
       <w:pPr>
         <w:pStyle w:val="ListBullet"/>
-        <w:numPr>
-          <w:ilvl w:val="0"/>
-          <w:numId w:val="32"/>
-        </w:numPr>
-        <w:tabs>
-          <w:tab w:val="clear" w:pos="360"/>
-          <w:tab w:val="num" w:pos="720"/>
-        </w:tabs>
-        <w:ind w:left="720"/>
       </w:pPr>
       <w:r>
         <w:t xml:space="preserve">The customer has been </w:t>
@@ -3316,15 +3386,6 @@
     <w:p>
       <w:pPr>
         <w:pStyle w:val="ListBullet"/>
-        <w:numPr>
-          <w:ilvl w:val="0"/>
-          <w:numId w:val="32"/>
-        </w:numPr>
-        <w:tabs>
-          <w:tab w:val="clear" w:pos="360"/>
-          <w:tab w:val="num" w:pos="720"/>
-        </w:tabs>
-        <w:ind w:left="720"/>
       </w:pPr>
       <w:r>
         <w:t>Entry Controller UI displays appropriate messages</w:t>
@@ -3351,10 +3412,7 @@
         <w:pStyle w:val="ListBullet"/>
       </w:pPr>
       <w:r>
-        <w:t xml:space="preserve">Two season tickets should be created, with the codes “S1111” and “S2222”. </w:t>
-      </w:r>
-      <w:r>
-        <w:t>Script 1.3 should be run twice to set both these season tickets as “in use”. The data for this test will be one ticket already in use (“S1111”) and one made up ticket with the code “S1234”</w:t>
+        <w:t>Two season tickets should be created, with the codes “S1111” and “S2222”. Script 1.3 should be run twice to set both these season tickets as “in use”. The data for this test will be one ticket already in use (“S1111”) and one made up ticket with the code “S1234”</w:t>
       </w:r>
     </w:p>
     <w:p>
@@ -3379,8 +3437,14 @@
           <w:ilvl w:val="0"/>
           <w:numId w:val="31"/>
         </w:numPr>
-      </w:pPr>
-      <w:r>
+        <w:rPr>
+          <w:sz w:val="18"/>
+        </w:rPr>
+      </w:pPr>
+      <w:r>
+        <w:rPr>
+          <w:sz w:val="18"/>
+        </w:rPr>
         <w:t>No teardown is necessary after this script.</w:t>
       </w:r>
     </w:p>
@@ -3735,7 +3799,7 @@
           </w:tcPr>
           <w:p>
             <w:r>
-              <w:t>System Cycle 1</w:t>
+              <w:t>Int. tests done</w:t>
             </w:r>
           </w:p>
         </w:tc>
@@ -3747,10 +3811,63 @@
             <w:r>
               <w:t>Failed</w:t>
             </w:r>
-            <w:bookmarkStart w:id="8" w:name="_GoBack"/>
-            <w:bookmarkEnd w:id="8"/>
             <w:r>
               <w:t xml:space="preserve"> x2</w:t>
+            </w:r>
+          </w:p>
+        </w:tc>
+      </w:tr>
+      <w:tr>
+        <w:tc>
+          <w:tcPr>
+            <w:tcW w:w="1818" w:type="dxa"/>
+          </w:tcPr>
+          <w:p>
+            <w:r>
+              <w:t xml:space="preserve">22/09/2017 </w:t>
+            </w:r>
+            <w:r>
+              <w:t>3:50</w:t>
+            </w:r>
+          </w:p>
+        </w:tc>
+        <w:tc>
+          <w:tcPr>
+            <w:tcW w:w="1530" w:type="dxa"/>
+          </w:tcPr>
+          <w:p>
+            <w:r>
+              <w:t>Ryan Smith</w:t>
+            </w:r>
+          </w:p>
+        </w:tc>
+        <w:tc>
+          <w:tcPr>
+            <w:tcW w:w="1303" w:type="dxa"/>
+          </w:tcPr>
+          <w:p>
+            <w:r>
+              <w:t>Rsmith1</w:t>
+            </w:r>
+          </w:p>
+        </w:tc>
+        <w:tc>
+          <w:tcPr>
+            <w:tcW w:w="1667" w:type="dxa"/>
+          </w:tcPr>
+          <w:p>
+            <w:r>
+              <w:t>Bugfix pass 1</w:t>
+            </w:r>
+          </w:p>
+        </w:tc>
+        <w:tc>
+          <w:tcPr>
+            <w:tcW w:w="2430" w:type="dxa"/>
+          </w:tcPr>
+          <w:p>
+            <w:r>
+              <w:t>Passed x2</w:t>
             </w:r>
           </w:p>
         </w:tc>
@@ -3768,16 +3885,7 @@
       </w:pPr>
       <w:r>
         <w:lastRenderedPageBreak/>
-        <w:t>Script 1.</w:t>
-      </w:r>
-      <w:r>
-        <w:t>5</w:t>
-      </w:r>
-      <w:r>
-        <w:t xml:space="preserve">: Failed entry – </w:t>
-      </w:r>
-      <w:r>
-        <w:t>Entrance blocked</w:t>
+        <w:t>Script 1.5: Failed entry – Entrance blocked</w:t>
       </w:r>
     </w:p>
     <w:p>
@@ -3793,10 +3901,7 @@
         <w:pStyle w:val="ListBullet"/>
       </w:pPr>
       <w:r>
-        <w:t xml:space="preserve">A </w:t>
-      </w:r>
-      <w:r>
-        <w:t>user attempted to enter the carpark, but the gate was blocked by another car or an obstruction.</w:t>
+        <w:t>A user attempted to enter the carpark, but the gate was blocked by another car or an obstruction.</w:t>
       </w:r>
     </w:p>
     <w:p>
@@ -3809,21 +3914,15 @@
     </w:p>
     <w:p>
       <w:r>
+        <w:rPr>
+          <w:sz w:val="18"/>
+        </w:rPr>
         <w:t>This test script covers the following specific testing requirements:</w:t>
       </w:r>
     </w:p>
     <w:p>
       <w:pPr>
         <w:pStyle w:val="ListBullet"/>
-        <w:numPr>
-          <w:ilvl w:val="0"/>
-          <w:numId w:val="32"/>
-        </w:numPr>
-        <w:tabs>
-          <w:tab w:val="clear" w:pos="360"/>
-          <w:tab w:val="num" w:pos="720"/>
-        </w:tabs>
-        <w:ind w:left="720"/>
       </w:pPr>
       <w:r>
         <w:t>The customer has been denied entry.</w:t>
@@ -3832,15 +3931,6 @@
     <w:p>
       <w:pPr>
         <w:pStyle w:val="ListBullet"/>
-        <w:numPr>
-          <w:ilvl w:val="0"/>
-          <w:numId w:val="32"/>
-        </w:numPr>
-        <w:tabs>
-          <w:tab w:val="clear" w:pos="360"/>
-          <w:tab w:val="num" w:pos="720"/>
-        </w:tabs>
-        <w:ind w:left="720"/>
       </w:pPr>
       <w:r>
         <w:t>Entry Controller UI displays appropriate messages</w:t>
@@ -3876,8 +3966,14 @@
           <w:ilvl w:val="0"/>
           <w:numId w:val="31"/>
         </w:numPr>
-      </w:pPr>
-      <w:r>
+        <w:rPr>
+          <w:sz w:val="18"/>
+        </w:rPr>
+      </w:pPr>
+      <w:r>
+        <w:rPr>
+          <w:sz w:val="18"/>
+        </w:rPr>
         <w:t>No teardown is necessary after this script.</w:t>
       </w:r>
     </w:p>
@@ -4069,13 +4165,7 @@
           </w:tcPr>
           <w:p>
             <w:r>
-              <w:t xml:space="preserve">Detection of a car on </w:t>
-            </w:r>
-            <w:r>
-              <w:t xml:space="preserve">outside </w:t>
-            </w:r>
-            <w:r>
-              <w:t>sensor</w:t>
+              <w:t>Detection of a car on outside sensor</w:t>
             </w:r>
           </w:p>
         </w:tc>
@@ -4085,16 +4175,7 @@
           </w:tcPr>
           <w:p>
             <w:r>
-              <w:t>UI continues to display</w:t>
-            </w:r>
-            <w:r>
-              <w:t xml:space="preserve"> “</w:t>
-            </w:r>
-            <w:r>
-              <w:t>Blocked</w:t>
-            </w:r>
-            <w:r>
-              <w:t>”</w:t>
+              <w:t>UI continues to display “Blocked”</w:t>
             </w:r>
           </w:p>
         </w:tc>
@@ -4126,15 +4207,7 @@
           </w:tcPr>
           <w:p>
             <w:r>
-              <w:t xml:space="preserve">“Issue </w:t>
-            </w:r>
-            <w:proofErr w:type="spellStart"/>
-            <w:r>
-              <w:t>Adhoc</w:t>
-            </w:r>
-            <w:proofErr w:type="spellEnd"/>
-            <w:r>
-              <w:t xml:space="preserve"> Ticket” button pushed</w:t>
+              <w:t>“Issue Adhoc Ticket” button pushed</w:t>
             </w:r>
           </w:p>
         </w:tc>
@@ -4144,10 +4217,7 @@
           </w:tcPr>
           <w:p>
             <w:r>
-              <w:t xml:space="preserve">UI will beep, and </w:t>
-            </w:r>
-            <w:r>
-              <w:t>continue to display “Blocked”.</w:t>
+              <w:t>UI will beep, and continue to display “Blocked”.</w:t>
             </w:r>
           </w:p>
         </w:tc>
@@ -4179,13 +4249,7 @@
           </w:tcPr>
           <w:p>
             <w:r>
-              <w:t xml:space="preserve">Detection of </w:t>
-            </w:r>
-            <w:r>
-              <w:t>no</w:t>
-            </w:r>
-            <w:r>
-              <w:t xml:space="preserve"> car on inside sensor</w:t>
+              <w:t>Detection of no car on inside sensor</w:t>
             </w:r>
           </w:p>
         </w:tc>
@@ -4294,13 +4358,7 @@
           </w:tcPr>
           <w:p>
             <w:r>
-              <w:t>22/09/2017 12:</w:t>
-            </w:r>
-            <w:r>
-              <w:t>56 p</w:t>
-            </w:r>
-            <w:r>
-              <w:t>m</w:t>
+              <w:t>22/09/2017 12:56 pm</w:t>
             </w:r>
           </w:p>
         </w:tc>
@@ -4330,7 +4388,62 @@
           </w:tcPr>
           <w:p>
             <w:r>
-              <w:t>System Cycle 1</w:t>
+              <w:t>Int. tests done</w:t>
+            </w:r>
+          </w:p>
+        </w:tc>
+        <w:tc>
+          <w:tcPr>
+            <w:tcW w:w="2430" w:type="dxa"/>
+          </w:tcPr>
+          <w:p>
+            <w:r>
+              <w:t>Passed</w:t>
+            </w:r>
+          </w:p>
+        </w:tc>
+      </w:tr>
+      <w:tr>
+        <w:tc>
+          <w:tcPr>
+            <w:tcW w:w="1818" w:type="dxa"/>
+          </w:tcPr>
+          <w:p>
+            <w:r>
+              <w:t xml:space="preserve">22/09/2017 </w:t>
+            </w:r>
+            <w:r>
+              <w:t>3:52</w:t>
+            </w:r>
+          </w:p>
+        </w:tc>
+        <w:tc>
+          <w:tcPr>
+            <w:tcW w:w="1530" w:type="dxa"/>
+          </w:tcPr>
+          <w:p>
+            <w:r>
+              <w:t>Ryan Smith</w:t>
+            </w:r>
+          </w:p>
+        </w:tc>
+        <w:tc>
+          <w:tcPr>
+            <w:tcW w:w="1303" w:type="dxa"/>
+          </w:tcPr>
+          <w:p>
+            <w:r>
+              <w:t>Rsmith1</w:t>
+            </w:r>
+          </w:p>
+        </w:tc>
+        <w:tc>
+          <w:tcPr>
+            <w:tcW w:w="1667" w:type="dxa"/>
+          </w:tcPr>
+          <w:p>
+            <w:r>
+              <w:t>Bugfix pass 1</w:t>
             </w:r>
           </w:p>
         </w:tc>
@@ -4358,16 +4471,7 @@
       </w:pPr>
       <w:r>
         <w:lastRenderedPageBreak/>
-        <w:t>Script 1.</w:t>
-      </w:r>
-      <w:r>
-        <w:t>6</w:t>
-      </w:r>
-      <w:r>
-        <w:t xml:space="preserve">: Failed entry – </w:t>
-      </w:r>
-      <w:r>
-        <w:t>User backed out</w:t>
+        <w:t>Script 1.6: Failed entry – User backed out</w:t>
       </w:r>
     </w:p>
     <w:p>
@@ -4383,19 +4487,13 @@
         <w:pStyle w:val="ListBullet"/>
       </w:pPr>
       <w:r>
-        <w:t xml:space="preserve">A </w:t>
-      </w:r>
-      <w:r>
-        <w:t>user attempted to enter the ca</w:t>
+        <w:t>A user attempted to enter the ca</w:t>
       </w:r>
       <w:r>
         <w:t>r</w:t>
       </w:r>
       <w:r>
-        <w:t>park, but backed out before completely passing the gate, or because the carpark was full.</w:t>
-      </w:r>
-      <w:r>
-        <w:t xml:space="preserve"> </w:t>
+        <w:t xml:space="preserve">park, but backed out before completely passing the gate, or because the carpark was full. </w:t>
       </w:r>
     </w:p>
     <w:p>
@@ -4408,21 +4506,15 @@
     </w:p>
     <w:p>
       <w:r>
+        <w:rPr>
+          <w:sz w:val="18"/>
+        </w:rPr>
         <w:t>This test script covers the following specific testing requirements:</w:t>
       </w:r>
     </w:p>
     <w:p>
       <w:pPr>
         <w:pStyle w:val="ListBullet"/>
-        <w:numPr>
-          <w:ilvl w:val="0"/>
-          <w:numId w:val="32"/>
-        </w:numPr>
-        <w:tabs>
-          <w:tab w:val="clear" w:pos="360"/>
-          <w:tab w:val="num" w:pos="720"/>
-        </w:tabs>
-        <w:ind w:left="720"/>
       </w:pPr>
       <w:r>
         <w:t>The customer has been denied</w:t>
@@ -4437,15 +4529,6 @@
     <w:p>
       <w:pPr>
         <w:pStyle w:val="ListBullet"/>
-        <w:numPr>
-          <w:ilvl w:val="0"/>
-          <w:numId w:val="32"/>
-        </w:numPr>
-        <w:tabs>
-          <w:tab w:val="clear" w:pos="360"/>
-          <w:tab w:val="num" w:pos="720"/>
-        </w:tabs>
-        <w:ind w:left="720"/>
       </w:pPr>
       <w:r>
         <w:t xml:space="preserve">The customer has chosen not to enter the carpark after interacting with the control pillar. </w:t>
@@ -4454,15 +4537,6 @@
     <w:p>
       <w:pPr>
         <w:pStyle w:val="ListBullet"/>
-        <w:numPr>
-          <w:ilvl w:val="0"/>
-          <w:numId w:val="32"/>
-        </w:numPr>
-        <w:tabs>
-          <w:tab w:val="clear" w:pos="360"/>
-          <w:tab w:val="num" w:pos="720"/>
-        </w:tabs>
-        <w:ind w:left="720"/>
       </w:pPr>
       <w:r>
         <w:t>Entry Controller UI displays appropriate messages</w:t>
@@ -4474,15 +4548,6 @@
     <w:p>
       <w:pPr>
         <w:pStyle w:val="ListBullet"/>
-        <w:numPr>
-          <w:ilvl w:val="0"/>
-          <w:numId w:val="32"/>
-        </w:numPr>
-        <w:tabs>
-          <w:tab w:val="clear" w:pos="360"/>
-          <w:tab w:val="num" w:pos="720"/>
-        </w:tabs>
-        <w:ind w:left="720"/>
       </w:pPr>
       <w:r>
         <w:t>Entry Controller resets correctly.</w:t>
@@ -4491,15 +4556,6 @@
     <w:p>
       <w:pPr>
         <w:pStyle w:val="ListBullet"/>
-        <w:numPr>
-          <w:ilvl w:val="0"/>
-          <w:numId w:val="32"/>
-        </w:numPr>
-        <w:tabs>
-          <w:tab w:val="clear" w:pos="360"/>
-          <w:tab w:val="num" w:pos="720"/>
-        </w:tabs>
-        <w:ind w:left="720"/>
       </w:pPr>
       <w:r>
         <w:t>A record of the ticket was not kept.</w:t>
@@ -4543,8 +4599,14 @@
           <w:ilvl w:val="0"/>
           <w:numId w:val="31"/>
         </w:numPr>
-      </w:pPr>
-      <w:r>
+        <w:rPr>
+          <w:sz w:val="18"/>
+        </w:rPr>
+      </w:pPr>
+      <w:r>
+        <w:rPr>
+          <w:sz w:val="18"/>
+        </w:rPr>
         <w:t>No teardown is necessary after this script.</w:t>
       </w:r>
     </w:p>
@@ -4736,15 +4798,7 @@
           </w:tcPr>
           <w:p>
             <w:r>
-              <w:t xml:space="preserve">“Issue </w:t>
-            </w:r>
-            <w:proofErr w:type="spellStart"/>
-            <w:r>
-              <w:t>Adhoc</w:t>
-            </w:r>
-            <w:proofErr w:type="spellEnd"/>
-            <w:r>
-              <w:t xml:space="preserve"> Ticket” button pushed</w:t>
+              <w:t>“Issue Adhoc Ticket” button pushed</w:t>
             </w:r>
           </w:p>
         </w:tc>
@@ -4796,19 +4850,7 @@
           </w:tcPr>
           <w:p>
             <w:r>
-              <w:t>File Script 1.</w:t>
-            </w:r>
-            <w:r>
-              <w:t>6</w:t>
-            </w:r>
-            <w:r>
-              <w:t xml:space="preserve"> </w:t>
-            </w:r>
-            <w:r>
-              <w:t>Test Data</w:t>
-            </w:r>
-            <w:r>
-              <w:t>.txt contains barcode of ticket.</w:t>
+              <w:t>File Script 1.6 Test Data.txt contains barcode of ticket.</w:t>
             </w:r>
           </w:p>
         </w:tc>
@@ -5072,11 +5114,7 @@
               <w:t xml:space="preserve">car on </w:t>
             </w:r>
             <w:r>
-              <w:t xml:space="preserve">outside </w:t>
-            </w:r>
-            <w:r>
-              <w:lastRenderedPageBreak/>
-              <w:t>sensor</w:t>
+              <w:t>outside sensor</w:t>
             </w:r>
           </w:p>
         </w:tc>
@@ -5086,7 +5124,6 @@
           </w:tcPr>
           <w:p>
             <w:r>
-              <w:lastRenderedPageBreak/>
               <w:t xml:space="preserve">Gate is closed, </w:t>
             </w:r>
             <w:r>
@@ -5118,6 +5155,7 @@
           </w:tcPr>
           <w:p>
             <w:r>
+              <w:lastRenderedPageBreak/>
               <w:t>7</w:t>
             </w:r>
           </w:p>
@@ -5128,15 +5166,7 @@
           </w:tcPr>
           <w:p>
             <w:r>
-              <w:t xml:space="preserve">Ticket barcode pasted into </w:t>
-            </w:r>
-            <w:proofErr w:type="spellStart"/>
-            <w:r>
-              <w:t>Paystation</w:t>
-            </w:r>
-            <w:proofErr w:type="spellEnd"/>
-            <w:r>
-              <w:t xml:space="preserve"> ticket reader, Read Ticket button pressed</w:t>
+              <w:t>Ticket barcode pasted into Paystation ticket reader, Read Ticket button pressed</w:t>
             </w:r>
           </w:p>
         </w:tc>
@@ -5145,22 +5175,14 @@
             <w:tcW w:w="3795" w:type="dxa"/>
           </w:tcPr>
           <w:p>
-            <w:proofErr w:type="spellStart"/>
-            <w:r>
-              <w:t>Paystaion</w:t>
-            </w:r>
-            <w:proofErr w:type="spellEnd"/>
-            <w:r>
-              <w:t xml:space="preserve"> </w:t>
-            </w:r>
-            <w:r>
-              <w:t xml:space="preserve">UI displays “Take </w:t>
-            </w:r>
-            <w:r>
-              <w:t>Rejected Ticket</w:t>
-            </w:r>
-            <w:r>
-              <w:t>”</w:t>
+            <w:r>
+              <w:t>Paysta</w:t>
+            </w:r>
+            <w:r>
+              <w:t>t</w:t>
+            </w:r>
+            <w:r>
+              <w:t>ion UI displays “Take Rejected Ticket”</w:t>
             </w:r>
           </w:p>
         </w:tc>
@@ -5295,7 +5317,7 @@
           </w:tcPr>
           <w:p>
             <w:r>
-              <w:t>System Cycle 1</w:t>
+              <w:t>Int. tests done</w:t>
             </w:r>
           </w:p>
         </w:tc>
@@ -5307,6 +5329,63 @@
             <w:r>
               <w:t>Failed</w:t>
             </w:r>
+          </w:p>
+        </w:tc>
+      </w:tr>
+      <w:tr>
+        <w:tc>
+          <w:tcPr>
+            <w:tcW w:w="1818" w:type="dxa"/>
+          </w:tcPr>
+          <w:p>
+            <w:r>
+              <w:t xml:space="preserve">22/09/2017 </w:t>
+            </w:r>
+            <w:r>
+              <w:t>3:59</w:t>
+            </w:r>
+          </w:p>
+        </w:tc>
+        <w:tc>
+          <w:tcPr>
+            <w:tcW w:w="1530" w:type="dxa"/>
+          </w:tcPr>
+          <w:p>
+            <w:r>
+              <w:t>Ryan Smith</w:t>
+            </w:r>
+          </w:p>
+        </w:tc>
+        <w:tc>
+          <w:tcPr>
+            <w:tcW w:w="1303" w:type="dxa"/>
+          </w:tcPr>
+          <w:p>
+            <w:r>
+              <w:t>Rsmith1</w:t>
+            </w:r>
+          </w:p>
+        </w:tc>
+        <w:tc>
+          <w:tcPr>
+            <w:tcW w:w="1667" w:type="dxa"/>
+          </w:tcPr>
+          <w:p>
+            <w:r>
+              <w:t>Bugfix pass 1</w:t>
+            </w:r>
+          </w:p>
+        </w:tc>
+        <w:tc>
+          <w:tcPr>
+            <w:tcW w:w="2430" w:type="dxa"/>
+          </w:tcPr>
+          <w:p>
+            <w:r>
+              <w:t>Passed</w:t>
+            </w:r>
+            <w:bookmarkStart w:id="8" w:name="_GoBack"/>
+            <w:bookmarkEnd w:id="8"/>
           </w:p>
         </w:tc>
       </w:tr>
@@ -5372,14 +5451,7 @@
         <w:b/>
         <w:sz w:val="16"/>
       </w:rPr>
-      <w:t>Group P</w:t>
-    </w:r>
-    <w:r>
-      <w:rPr>
-        <w:b/>
-        <w:sz w:val="16"/>
-      </w:rPr>
-      <w:t xml:space="preserve"> | </w:t>
+      <w:t xml:space="preserve">Group P | </w:t>
     </w:r>
     <w:r>
       <w:rPr>
@@ -5560,7 +5632,7 @@
         <w:noProof/>
         <w:sz w:val="16"/>
       </w:rPr>
-      <w:t>7</w:t>
+      <w:t>9</w:t>
     </w:r>
     <w:r>
       <w:rPr>
@@ -5858,7 +5930,6 @@
     <w:lvl w:ilvl="0">
       <w:start w:val="1"/>
       <w:numFmt w:val="bullet"/>
-      <w:pStyle w:val="ListBullet"/>
       <w:lvlText w:val=""/>
       <w:lvlJc w:val="left"/>
       <w:pPr>
@@ -6026,7 +6097,7 @@
   <w:abstractNum w:abstractNumId="6" w15:restartNumberingAfterBreak="0">
     <w:nsid w:val="1BF40CFC"/>
     <w:multiLevelType w:val="singleLevel"/>
-    <w:tmpl w:val="266ED690"/>
+    <w:tmpl w:val="67082AE8"/>
     <w:lvl w:ilvl="0">
       <w:start w:val="1"/>
       <w:numFmt w:val="bullet"/>
@@ -8468,7 +8539,6 @@
   </w:num>
   <w:num w:numId="32">
     <w:abstractNumId w:val="6"/>
-    <w:lvlOverride w:ilvl="0"/>
   </w:num>
 </w:numbering>
 </file>
@@ -9274,6 +9344,7 @@
     <w:name w:val="List Bullet"/>
     <w:basedOn w:val="Normal"/>
     <w:autoRedefine/>
+    <w:rsid w:val="00102177"/>
     <w:pPr>
       <w:numPr>
         <w:numId w:val="10"/>
@@ -9284,6 +9355,9 @@
       </w:tabs>
       <w:ind w:left="720"/>
     </w:pPr>
+    <w:rPr>
+      <w:sz w:val="18"/>
+    </w:rPr>
   </w:style>
   <w:style w:type="paragraph" w:styleId="ListBullet2">
     <w:name w:val="List Bullet 2"/>

</xml_diff>